<commit_message>
Use case diagram updates
idk man der er et eller andet ændret
</commit_message>
<xml_diff>
--- a/Use Case DIagram.docx
+++ b/Use Case DIagram.docx
@@ -637,8 +637,19 @@
                 <w:sz w:val="22"/>
                 <w:szCs w:val="22"/>
               </w:rPr>
-              <w:t>User chooses “See stores”*</w:t>
-            </w:r>
+              <w:t xml:space="preserve">User chooses “See </w:t>
+            </w:r>
+            <w:proofErr w:type="gramStart"/>
+            <w:r>
+              <w:rPr>
+                <w:rFonts w:ascii="Arial" w:hAnsi="Arial" w:cs="Arial"/>
+                <w:color w:val="A6A6A6"/>
+                <w:sz w:val="22"/>
+                <w:szCs w:val="22"/>
+              </w:rPr>
+              <w:t>stores”*</w:t>
+            </w:r>
+            <w:proofErr w:type="gramEnd"/>
           </w:p>
           <w:p>
             <w:pPr>
@@ -2192,6 +2203,7 @@
               </w:rPr>
               <w:t xml:space="preserve">User chooses “See </w:t>
             </w:r>
+            <w:proofErr w:type="gramStart"/>
             <w:r>
               <w:rPr>
                 <w:rFonts w:ascii="Arial" w:hAnsi="Arial" w:cs="Arial"/>
@@ -2210,6 +2222,7 @@
               </w:rPr>
               <w:t>”*</w:t>
             </w:r>
+            <w:proofErr w:type="gramEnd"/>
           </w:p>
           <w:p>
             <w:pPr>
@@ -3090,7 +3103,16 @@
                 <w:sz w:val="22"/>
                 <w:szCs w:val="22"/>
               </w:rPr>
-              <w:t>3 - User does not choose “See stores” - something else happens</w:t>
+              <w:t xml:space="preserve">3 - User </w:t>
+            </w:r>
+            <w:r>
+              <w:rPr>
+                <w:rFonts w:ascii="Arial" w:hAnsi="Arial" w:cs="Arial"/>
+                <w:color w:val="A6A6A6"/>
+                <w:sz w:val="22"/>
+                <w:szCs w:val="22"/>
+              </w:rPr>
+              <w:t>chooses “back” - user is sent to main menu</w:t>
             </w:r>
           </w:p>
           <w:p>
@@ -3164,16 +3186,6 @@
               </w:rPr>
               <w:t>Not started</w:t>
             </w:r>
-          </w:p>
-          <w:p>
-            <w:pPr>
-              <w:rPr>
-                <w:rFonts w:ascii="Arial" w:hAnsi="Arial" w:cs="Arial"/>
-                <w:color w:val="A6A6A6"/>
-                <w:sz w:val="22"/>
-                <w:szCs w:val="22"/>
-              </w:rPr>
-            </w:pPr>
           </w:p>
           <w:p>
             <w:pPr>

</xml_diff>